<commit_message>
adds the regular form template
</commit_message>
<xml_diff>
--- a/Componant-Library-Buttons.docx
+++ b/Componant-Library-Buttons.docx
@@ -201,6 +201,9 @@
           </w:tcPr>
           <w:p>
             <w:r>
+              <w:rPr>
+                <w:noProof/>
+              </w:rPr>
               <w:drawing>
                 <wp:anchor distT="0" distB="0" distL="114300" distR="114300" simplePos="0" relativeHeight="251681792" behindDoc="1" locked="0" layoutInCell="1" allowOverlap="1" wp14:anchorId="337AD47F" wp14:editId="0A36CF20">
                   <wp:simplePos x="0" y="0"/>
@@ -273,6 +276,9 @@
           </w:tcPr>
           <w:p>
             <w:r>
+              <w:rPr>
+                <w:noProof/>
+              </w:rPr>
               <w:drawing>
                 <wp:anchor distT="0" distB="0" distL="114300" distR="114300" simplePos="0" relativeHeight="251682816" behindDoc="1" locked="0" layoutInCell="1" allowOverlap="1" wp14:anchorId="73B4C0EF" wp14:editId="785A8782">
                   <wp:simplePos x="0" y="0"/>
@@ -345,6 +351,9 @@
           </w:tcPr>
           <w:p>
             <w:r>
+              <w:rPr>
+                <w:noProof/>
+              </w:rPr>
               <w:drawing>
                 <wp:anchor distT="0" distB="0" distL="114300" distR="114300" simplePos="0" relativeHeight="251683840" behindDoc="1" locked="0" layoutInCell="1" allowOverlap="1" wp14:anchorId="440D7BA4" wp14:editId="544D0E54">
                   <wp:simplePos x="0" y="0"/>
@@ -417,6 +426,9 @@
           </w:tcPr>
           <w:p>
             <w:r>
+              <w:rPr>
+                <w:noProof/>
+              </w:rPr>
               <w:drawing>
                 <wp:anchor distT="0" distB="0" distL="114300" distR="114300" simplePos="0" relativeHeight="251684864" behindDoc="1" locked="0" layoutInCell="1" allowOverlap="1" wp14:anchorId="2B2B9EDC" wp14:editId="437A1871">
                   <wp:simplePos x="0" y="0"/>
@@ -489,6 +501,9 @@
           </w:tcPr>
           <w:p>
             <w:r>
+              <w:rPr>
+                <w:noProof/>
+              </w:rPr>
               <w:drawing>
                 <wp:anchor distT="0" distB="0" distL="114300" distR="114300" simplePos="0" relativeHeight="251685888" behindDoc="0" locked="0" layoutInCell="1" allowOverlap="1" wp14:anchorId="3E087B92" wp14:editId="667965AE">
                   <wp:simplePos x="0" y="0"/>
@@ -1020,88 +1035,8 @@
             <w:tcW w:w="2912" w:type="dxa"/>
           </w:tcPr>
           <w:p>
-            <w:proofErr w:type="gramStart"/>
-            <w:r>
-              <w:t>.inactive</w:t>
-            </w:r>
-            <w:proofErr w:type="gramEnd"/>
-            <w:r>
-              <w:t>-complete{</w:t>
-            </w:r>
-          </w:p>
-          <w:p>
-            <w:r>
-              <w:t>font-size: 25px;</w:t>
-            </w:r>
-          </w:p>
-          <w:p>
-            <w:r>
-              <w:t>border: 1px solid #7e7e7e;</w:t>
-            </w:r>
-          </w:p>
-          <w:p>
-            <w:r>
-              <w:t>border-radius: 5px;</w:t>
-            </w:r>
-          </w:p>
-          <w:p>
-            <w:r>
-              <w:t>background-</w:t>
-            </w:r>
-            <w:proofErr w:type="spellStart"/>
-            <w:r>
-              <w:t>color</w:t>
-            </w:r>
-            <w:proofErr w:type="spellEnd"/>
-            <w:r>
-              <w:t>: #c4c4c4;</w:t>
-            </w:r>
-          </w:p>
-          <w:p>
-            <w:proofErr w:type="spellStart"/>
-            <w:r>
-              <w:t>color</w:t>
-            </w:r>
-            <w:proofErr w:type="spellEnd"/>
-            <w:r>
-              <w:t>: black;</w:t>
-            </w:r>
-          </w:p>
-          <w:p>
-            <w:r>
-              <w:t>height: 55</w:t>
-            </w:r>
-            <w:proofErr w:type="gramStart"/>
-            <w:r>
-              <w:t>px !important</w:t>
-            </w:r>
-            <w:proofErr w:type="gramEnd"/>
-            <w:r>
-              <w:t>;</w:t>
-            </w:r>
-          </w:p>
-          <w:p>
-            <w:r>
-              <w:t>width: 266.41</w:t>
-            </w:r>
-            <w:proofErr w:type="gramStart"/>
-            <w:r>
-              <w:t>px !important</w:t>
-            </w:r>
-            <w:proofErr w:type="gramEnd"/>
-            <w:r>
-              <w:t>;</w:t>
-            </w:r>
-          </w:p>
-          <w:p/>
-          <w:p>
-            <w:r>
-              <w:t>}</w:t>
-            </w:r>
-          </w:p>
-          <w:p>
-            <w:r>
-              <w:t xml:space="preserve"> </w:t>
+            <w:r>
+              <w:t>de</w:t>
             </w:r>
           </w:p>
         </w:tc>
@@ -1414,6 +1349,9 @@
           </w:tcPr>
           <w:p>
             <w:r>
+              <w:rPr>
+                <w:noProof/>
+              </w:rPr>
               <w:drawing>
                 <wp:anchor distT="0" distB="0" distL="114300" distR="114300" simplePos="0" relativeHeight="251667456" behindDoc="1" locked="0" layoutInCell="1" allowOverlap="1" wp14:anchorId="16B6AD10" wp14:editId="2B6EB756">
                   <wp:simplePos x="0" y="0"/>
@@ -1486,6 +1424,9 @@
           </w:tcPr>
           <w:p>
             <w:r>
+              <w:rPr>
+                <w:noProof/>
+              </w:rPr>
               <w:drawing>
                 <wp:anchor distT="0" distB="0" distL="114300" distR="114300" simplePos="0" relativeHeight="251666432" behindDoc="1" locked="0" layoutInCell="1" allowOverlap="1" wp14:anchorId="11BDF5BE" wp14:editId="60A60F06">
                   <wp:simplePos x="0" y="0"/>
@@ -1552,6 +1493,9 @@
           </w:tcPr>
           <w:p>
             <w:r>
+              <w:rPr>
+                <w:noProof/>
+              </w:rPr>
               <w:drawing>
                 <wp:anchor distT="0" distB="0" distL="114300" distR="114300" simplePos="0" relativeHeight="251665408" behindDoc="1" locked="0" layoutInCell="1" allowOverlap="1" wp14:anchorId="59B40963" wp14:editId="32954A63">
                   <wp:simplePos x="0" y="0"/>
@@ -1628,6 +1572,9 @@
           </w:tcPr>
           <w:p>
             <w:r>
+              <w:rPr>
+                <w:noProof/>
+              </w:rPr>
               <w:drawing>
                 <wp:anchor distT="0" distB="0" distL="114300" distR="114300" simplePos="0" relativeHeight="251664384" behindDoc="1" locked="0" layoutInCell="1" allowOverlap="1" wp14:anchorId="3E98B151" wp14:editId="2211376F">
                   <wp:simplePos x="0" y="0"/>
@@ -1702,6 +1649,9 @@
           </w:tcPr>
           <w:p>
             <w:r>
+              <w:rPr>
+                <w:noProof/>
+              </w:rPr>
               <w:drawing>
                 <wp:anchor distT="0" distB="0" distL="114300" distR="114300" simplePos="0" relativeHeight="251668480" behindDoc="1" locked="0" layoutInCell="1" allowOverlap="1" wp14:anchorId="1527DEE9" wp14:editId="4E6EACE1">
                   <wp:simplePos x="0" y="0"/>
@@ -2607,6 +2557,9 @@
           </w:tcPr>
           <w:p>
             <w:r>
+              <w:rPr>
+                <w:noProof/>
+              </w:rPr>
               <w:drawing>
                 <wp:inline distT="0" distB="0" distL="0" distR="0" wp14:anchorId="400B7FEB" wp14:editId="1437217B">
                   <wp:extent cx="1314633" cy="323895"/>
@@ -2651,6 +2604,9 @@
           </w:tcPr>
           <w:p>
             <w:r>
+              <w:rPr>
+                <w:noProof/>
+              </w:rPr>
               <w:drawing>
                 <wp:inline distT="0" distB="0" distL="0" distR="0" wp14:anchorId="271D2223" wp14:editId="23B35C74">
                   <wp:extent cx="1343212" cy="304843"/>
@@ -2695,6 +2651,9 @@
           </w:tcPr>
           <w:p>
             <w:r>
+              <w:rPr>
+                <w:noProof/>
+              </w:rPr>
               <w:drawing>
                 <wp:inline distT="0" distB="0" distL="0" distR="0" wp14:anchorId="6ECEFB56" wp14:editId="158CFA19">
                   <wp:extent cx="1333686" cy="295316"/>
@@ -2739,6 +2698,9 @@
           </w:tcPr>
           <w:p>
             <w:r>
+              <w:rPr>
+                <w:noProof/>
+              </w:rPr>
               <w:drawing>
                 <wp:inline distT="0" distB="0" distL="0" distR="0" wp14:anchorId="3AD91B44" wp14:editId="0011FC07">
                   <wp:extent cx="1432859" cy="355600"/>
@@ -2783,6 +2745,9 @@
           </w:tcPr>
           <w:p>
             <w:r>
+              <w:rPr>
+                <w:noProof/>
+              </w:rPr>
               <w:drawing>
                 <wp:inline distT="0" distB="0" distL="0" distR="0" wp14:anchorId="399E3825" wp14:editId="711ED52A">
                   <wp:extent cx="1454726" cy="342900"/>
@@ -2933,8 +2898,6 @@
             <w:r>
               <w:t>progress</w:t>
             </w:r>
-            <w:bookmarkStart w:id="0" w:name="_GoBack"/>
-            <w:bookmarkEnd w:id="0"/>
             <w:r>
               <w:t>"&gt;Warning&lt;/button&gt;</w:t>
             </w:r>
@@ -3299,6 +3262,7 @@
             <w:tcW w:w="3011" w:type="dxa"/>
           </w:tcPr>
           <w:p>
+            <w:bookmarkStart w:id="0" w:name="_GoBack"/>
             <w:proofErr w:type="gramStart"/>
             <w:r>
               <w:t>.focused</w:t>
@@ -3389,6 +3353,7 @@
             <w:r>
               <w:t>}</w:t>
             </w:r>
+            <w:bookmarkEnd w:id="0"/>
           </w:p>
         </w:tc>
         <w:tc>
@@ -3735,6 +3700,9 @@
           </w:tcPr>
           <w:p>
             <w:r>
+              <w:rPr>
+                <w:noProof/>
+              </w:rPr>
               <w:drawing>
                 <wp:inline distT="0" distB="0" distL="0" distR="0" wp14:anchorId="3CD513A0" wp14:editId="555EBC76">
                   <wp:extent cx="1514686" cy="400106"/>
@@ -3779,6 +3747,9 @@
           </w:tcPr>
           <w:p>
             <w:r>
+              <w:rPr>
+                <w:noProof/>
+              </w:rPr>
               <w:drawing>
                 <wp:anchor distT="0" distB="0" distL="114300" distR="114300" simplePos="0" relativeHeight="251678720" behindDoc="1" locked="0" layoutInCell="1" allowOverlap="1" wp14:anchorId="2E70E4D1" wp14:editId="3C06F99F">
                   <wp:simplePos x="0" y="0"/>
@@ -3845,6 +3816,9 @@
           </w:tcPr>
           <w:p>
             <w:r>
+              <w:rPr>
+                <w:noProof/>
+              </w:rPr>
               <w:drawing>
                 <wp:inline distT="0" distB="0" distL="0" distR="0" wp14:anchorId="72A31E7A" wp14:editId="76D526BA">
                   <wp:extent cx="1533739" cy="390580"/>
@@ -3889,6 +3863,9 @@
           </w:tcPr>
           <w:p>
             <w:r>
+              <w:rPr>
+                <w:noProof/>
+              </w:rPr>
               <w:drawing>
                 <wp:anchor distT="0" distB="0" distL="114300" distR="114300" simplePos="0" relativeHeight="251679744" behindDoc="1" locked="0" layoutInCell="1" allowOverlap="1" wp14:anchorId="6A3BA9E0" wp14:editId="0DF0DD68">
                   <wp:simplePos x="0" y="0"/>
@@ -3966,6 +3943,9 @@
           </w:tcPr>
           <w:p>
             <w:r>
+              <w:rPr>
+                <w:noProof/>
+              </w:rPr>
               <w:drawing>
                 <wp:inline distT="0" distB="0" distL="0" distR="0" wp14:anchorId="6C6A88E3" wp14:editId="4E126FD0">
                   <wp:extent cx="1514686" cy="371527"/>
@@ -5428,7 +5408,7 @@
 </file>
 
 <file path=customXml/itemProps1.xml><?xml version="1.0" encoding="utf-8"?>
-<ds:datastoreItem xmlns:ds="http://schemas.openxmlformats.org/officeDocument/2006/customXml" ds:itemID="{D26EEF2D-0D8F-4E15-910B-D0E4A80D0049}">
+<ds:datastoreItem xmlns:ds="http://schemas.openxmlformats.org/officeDocument/2006/customXml" ds:itemID="{6CB14B62-464E-4D61-A590-56568B4E1656}">
   <ds:schemaRefs>
     <ds:schemaRef ds:uri="http://schemas.openxmlformats.org/officeDocument/2006/bibliography"/>
   </ds:schemaRefs>

</xml_diff>